<commit_message>
[docs] Documentos individuales Student #2
</commit_message>
<xml_diff>
--- a/reports/Sprint 1/Student #2/04 Requirements - Student #2.docx
+++ b/reports/Sprint 1/Student #2/04 Requirements - Student #2.docx
@@ -89,7 +89,6 @@
               </w:rPr>
               <w:tab/>
             </w:r>
-            <w:permStart w:id="379328249" w:edGrp="everyone"/>
             <w:sdt>
               <w:sdtPr>
                 <w:rPr>
@@ -103,6 +102,7 @@
                 <w15:appearance w15:val="hidden"/>
                 <w:text/>
               </w:sdtPr>
+              <w:sdtEndPr/>
               <w:sdtContent>
                 <w:r>
                   <w:rPr>
@@ -124,7 +124,6 @@
                 </w:r>
               </w:sdtContent>
             </w:sdt>
-            <w:permEnd w:id="379328249"/>
           </w:p>
         </w:tc>
       </w:tr>
@@ -166,7 +165,6 @@
               </w:rPr>
               <w:tab/>
             </w:r>
-            <w:permStart w:id="955522721" w:edGrp="everyone"/>
             <w:sdt>
               <w:sdtPr>
                 <w:rPr>
@@ -180,6 +178,7 @@
                 <w15:appearance w15:val="hidden"/>
                 <w:text/>
               </w:sdtPr>
+              <w:sdtEndPr/>
               <w:sdtContent>
                 <w:r>
                   <w:rPr>
@@ -189,7 +188,6 @@
                 </w:r>
               </w:sdtContent>
             </w:sdt>
-            <w:permEnd w:id="955522721"/>
           </w:p>
         </w:tc>
       </w:tr>
@@ -244,12 +242,6 @@
                 <w:rFonts w:asciiTheme="majorHAnsi" w:hAnsiTheme="majorHAnsi" w:cstheme="majorHAnsi"/>
               </w:rPr>
               <w:tab/>
-            </w:r>
-            <w:permStart w:id="1490430286" w:edGrp="everyone"/>
-            <w:r>
-              <w:rPr>
-                <w:rFonts w:asciiTheme="majorHAnsi" w:hAnsiTheme="majorHAnsi" w:cstheme="majorHAnsi"/>
-              </w:rPr>
               <w:t xml:space="preserve"> </w:t>
             </w:r>
             <w:sdt>
@@ -265,6 +257,7 @@
                 <w15:appearance w15:val="hidden"/>
                 <w:text/>
               </w:sdtPr>
+              <w:sdtEndPr/>
               <w:sdtContent>
                 <w:r>
                   <w:rPr>
@@ -275,7 +268,6 @@
               </w:sdtContent>
             </w:sdt>
           </w:p>
-          <w:permEnd w:id="1490430286"/>
           <w:p>
             <w:pPr>
               <w:pStyle w:val="Sinespaciado"/>
@@ -305,7 +297,6 @@
               </w:rPr>
               <w:tab/>
             </w:r>
-            <w:permStart w:id="1588551831" w:edGrp="everyone"/>
             <w:sdt>
               <w:sdtPr>
                 <w:rPr>
@@ -319,6 +310,7 @@
                 <w15:appearance w15:val="hidden"/>
                 <w:text/>
               </w:sdtPr>
+              <w:sdtEndPr/>
               <w:sdtContent>
                 <w:r>
                   <w:rPr>
@@ -326,14 +318,12 @@
                   </w:rPr>
                   <w:t xml:space="preserve"> </w:t>
                 </w:r>
-                <w:proofErr w:type="spellStart"/>
                 <w:r>
                   <w:rPr>
                     <w:rFonts w:asciiTheme="majorHAnsi" w:hAnsiTheme="majorHAnsi" w:cstheme="majorHAnsi"/>
                   </w:rPr>
                   <w:t>enrgaraba</w:t>
                 </w:r>
-                <w:proofErr w:type="spellEnd"/>
                 <w:r>
                   <w:rPr>
                     <w:rFonts w:asciiTheme="majorHAnsi" w:hAnsiTheme="majorHAnsi" w:cstheme="majorHAnsi"/>
@@ -342,7 +332,6 @@
                 </w:r>
               </w:sdtContent>
             </w:sdt>
-            <w:permEnd w:id="1588551831"/>
           </w:p>
           <w:p>
             <w:pPr>
@@ -371,11 +360,11 @@
               </w:rPr>
               <w:tab/>
             </w:r>
-            <w:permStart w:id="441854091" w:edGrp="everyone"/>
             <w:sdt>
               <w:sdtPr>
                 <w:rPr>
                   <w:rFonts w:asciiTheme="majorHAnsi" w:hAnsiTheme="majorHAnsi" w:cstheme="majorHAnsi"/>
+                  <w:lang w:val="es-ES"/>
                 </w:rPr>
                 <w:tag w:val="Student2"/>
                 <w:id w:val="2044784553"/>
@@ -385,28 +374,31 @@
                 <w15:appearance w15:val="hidden"/>
                 <w:text/>
               </w:sdtPr>
+              <w:sdtEndPr/>
               <w:sdtContent>
                 <w:r>
                   <w:rPr>
                     <w:rFonts w:asciiTheme="majorHAnsi" w:hAnsiTheme="majorHAnsi" w:cstheme="majorHAnsi"/>
+                    <w:lang w:val="es-ES"/>
                   </w:rPr>
                   <w:t xml:space="preserve"> </w:t>
                 </w:r>
                 <w:r>
                   <w:rPr>
                     <w:rFonts w:asciiTheme="majorHAnsi" w:hAnsiTheme="majorHAnsi" w:cstheme="majorHAnsi"/>
+                    <w:lang w:val="es-ES"/>
                   </w:rPr>
                   <w:t>García Abadía, Enrique</w:t>
                 </w:r>
                 <w:r>
                   <w:rPr>
                     <w:rFonts w:asciiTheme="majorHAnsi" w:hAnsiTheme="majorHAnsi" w:cstheme="majorHAnsi"/>
+                    <w:lang w:val="es-ES"/>
                   </w:rPr>
                   <w:t xml:space="preserve">  </w:t>
                 </w:r>
               </w:sdtContent>
             </w:sdt>
-            <w:permEnd w:id="441854091"/>
           </w:p>
           <w:p>
             <w:pPr>
@@ -435,11 +427,11 @@
               </w:rPr>
               <w:tab/>
             </w:r>
-            <w:permStart w:id="16126159" w:edGrp="everyone"/>
             <w:sdt>
               <w:sdtPr>
                 <w:rPr>
                   <w:rFonts w:asciiTheme="majorHAnsi" w:hAnsiTheme="majorHAnsi" w:cstheme="majorHAnsi"/>
+                  <w:lang w:val="es-ES"/>
                 </w:rPr>
                 <w:tag w:val="Roles2"/>
                 <w:id w:val="-1975901162"/>
@@ -449,16 +441,31 @@
                 <w15:appearance w15:val="hidden"/>
                 <w:text/>
               </w:sdtPr>
+              <w:sdtEndPr/>
               <w:sdtContent>
                 <w:r>
                   <w:rPr>
                     <w:rFonts w:asciiTheme="majorHAnsi" w:hAnsiTheme="majorHAnsi" w:cstheme="majorHAnsi"/>
+                    <w:lang w:val="es-ES"/>
                   </w:rPr>
-                  <w:t xml:space="preserve"> role1, role2, role3  </w:t>
+                  <w:t xml:space="preserve"> </w:t>
+                </w:r>
+                <w:r>
+                  <w:rPr>
+                    <w:rFonts w:asciiTheme="majorHAnsi" w:hAnsiTheme="majorHAnsi" w:cstheme="majorHAnsi"/>
+                    <w:lang w:val="es-ES"/>
+                  </w:rPr>
+                  <w:t>Developer, tester, analist</w:t>
+                </w:r>
+                <w:r>
+                  <w:rPr>
+                    <w:rFonts w:asciiTheme="majorHAnsi" w:hAnsiTheme="majorHAnsi" w:cstheme="majorHAnsi"/>
+                    <w:lang w:val="es-ES"/>
+                  </w:rPr>
+                  <w:t xml:space="preserve">  </w:t>
                 </w:r>
               </w:sdtContent>
             </w:sdt>
-            <w:permEnd w:id="16126159"/>
           </w:p>
         </w:tc>
       </w:tr>
@@ -506,7 +513,6 @@
               </w:rPr>
               <w:tab/>
             </w:r>
-            <w:permStart w:id="925041655" w:edGrp="everyone"/>
             <w:sdt>
               <w:sdtPr>
                 <w:rPr>
@@ -520,6 +526,7 @@
                 <w15:appearance w15:val="hidden"/>
                 <w:text/>
               </w:sdtPr>
+              <w:sdtEndPr/>
               <w:sdtContent>
                 <w:r>
                   <w:rPr>
@@ -541,7 +548,6 @@
                 </w:r>
               </w:sdtContent>
             </w:sdt>
-            <w:permEnd w:id="925041655"/>
           </w:p>
         </w:tc>
       </w:tr>
@@ -558,7 +564,6 @@
         <w:rPr>
           <w:rFonts w:cstheme="majorHAnsi"/>
         </w:rPr>
-        <w:lastRenderedPageBreak/>
         <w:t>MANDATORY Deliverable D01: introduction</w:t>
       </w:r>
     </w:p>
@@ -764,7 +769,6 @@
         <w:t>” denotes your name/s.</w:t>
       </w:r>
     </w:p>
-    <w:permStart w:id="1733719730" w:edGrp="everyone"/>
     <w:p>
       <w:pPr>
         <w:pStyle w:val="Verdict"/>
@@ -785,6 +789,7 @@
           <w15:appearance w15:val="hidden"/>
           <w:text/>
         </w:sdtPr>
+        <w:sdtEndPr/>
         <w:sdtContent>
           <w:r>
             <w:rPr>
@@ -810,14 +815,7 @@
         <w:rPr>
           <w:rFonts w:asciiTheme="majorHAnsi" w:hAnsiTheme="majorHAnsi" w:cstheme="majorHAnsi"/>
         </w:rPr>
-        <w:t xml:space="preserve"> </w:t>
-      </w:r>
-      <w:permEnd w:id="1733719730"/>
-      <w:r>
-        <w:rPr>
-          <w:rFonts w:asciiTheme="majorHAnsi" w:hAnsiTheme="majorHAnsi" w:cstheme="majorHAnsi"/>
-        </w:rPr>
-        <w:t xml:space="preserve">   </w:t>
+        <w:t xml:space="preserve">    </w:t>
       </w:r>
     </w:p>
     <w:p>
@@ -969,7 +967,6 @@
         <w:rPr>
           <w:rFonts w:cstheme="majorHAnsi"/>
         </w:rPr>
-        <w:lastRenderedPageBreak/>
         <w:t xml:space="preserve">MANDATORY </w:t>
       </w:r>
       <w:r>
@@ -1136,7 +1133,6 @@
         <w:t xml:space="preserve"> (less than or equal to the corresponding project cost). </w:t>
       </w:r>
     </w:p>
-    <w:permStart w:id="1580534963" w:edGrp="everyone"/>
     <w:p>
       <w:pPr>
         <w:pStyle w:val="Gradercomments"/>
@@ -1157,6 +1153,7 @@
           <w15:appearance w15:val="hidden"/>
           <w:text/>
         </w:sdtPr>
+        <w:sdtEndPr/>
         <w:sdtContent>
           <w:r>
             <w:rPr>
@@ -1166,7 +1163,6 @@
           </w:r>
         </w:sdtContent>
       </w:sdt>
-      <w:permEnd w:id="1580534963"/>
       <w:r>
         <w:rPr>
           <w:rFonts w:asciiTheme="majorHAnsi" w:hAnsiTheme="majorHAnsi" w:cstheme="majorHAnsi"/>
@@ -1286,7 +1282,6 @@
         <w:t xml:space="preserve"> for the registration (not blank, shorter than 76 characters).</w:t>
       </w:r>
     </w:p>
-    <w:permStart w:id="1685676958" w:edGrp="everyone"/>
     <w:p>
       <w:pPr>
         <w:pStyle w:val="Verdict"/>
@@ -1307,6 +1302,7 @@
           <w15:appearance w15:val="hidden"/>
           <w:text/>
         </w:sdtPr>
+        <w:sdtEndPr/>
         <w:sdtContent>
           <w:r>
             <w:rPr>
@@ -1316,7 +1312,6 @@
           </w:r>
         </w:sdtContent>
       </w:sdt>
-      <w:permEnd w:id="1685676958"/>
       <w:r>
         <w:rPr>
           <w:rFonts w:asciiTheme="majorHAnsi" w:hAnsiTheme="majorHAnsi" w:cstheme="majorHAnsi"/>
@@ -1409,7 +1404,6 @@
       </w:r>
     </w:p>
     <w:bookmarkStart w:id="0" w:name="_Hlk157677981"/>
-    <w:permStart w:id="616715123" w:edGrp="everyone"/>
     <w:p>
       <w:pPr>
         <w:pStyle w:val="Verdict"/>
@@ -1429,6 +1423,7 @@
           </w:placeholder>
           <w:text/>
         </w:sdtPr>
+        <w:sdtEndPr/>
         <w:sdtContent>
           <w:r>
             <w:rPr>
@@ -1438,7 +1433,6 @@
           </w:r>
         </w:sdtContent>
       </w:sdt>
-      <w:permEnd w:id="616715123"/>
       <w:r>
         <w:rPr>
           <w:rFonts w:asciiTheme="majorHAnsi" w:hAnsiTheme="majorHAnsi" w:cstheme="majorHAnsi"/>
@@ -1605,7 +1599,6 @@
         <w:t xml:space="preserve">”. </w:t>
       </w:r>
     </w:p>
-    <w:permStart w:id="891315281" w:edGrp="everyone"/>
     <w:p>
       <w:pPr>
         <w:pStyle w:val="Verdict"/>
@@ -1626,6 +1619,7 @@
           <w15:appearance w15:val="hidden"/>
           <w:text/>
         </w:sdtPr>
+        <w:sdtEndPr/>
         <w:sdtContent>
           <w:r>
             <w:rPr>
@@ -1635,7 +1629,6 @@
           </w:r>
         </w:sdtContent>
       </w:sdt>
-      <w:permEnd w:id="891315281"/>
     </w:p>
     <w:p>
       <w:pPr>
@@ -1685,7 +1678,6 @@
         <w:rPr>
           <w:rFonts w:cstheme="majorHAnsi"/>
         </w:rPr>
-        <w:lastRenderedPageBreak/>
         <w:t>MANDATORY Deliverable D03: implementing features</w:t>
       </w:r>
     </w:p>
@@ -1919,7 +1911,6 @@
         <w:t>.</w:t>
       </w:r>
     </w:p>
-    <w:permStart w:id="8470091" w:edGrp="everyone"/>
     <w:p>
       <w:pPr>
         <w:pStyle w:val="Verdict"/>
@@ -1940,6 +1931,7 @@
           <w15:appearance w15:val="hidden"/>
           <w:text/>
         </w:sdtPr>
+        <w:sdtEndPr/>
         <w:sdtContent>
           <w:r>
             <w:rPr>
@@ -1949,7 +1941,6 @@
           </w:r>
         </w:sdtContent>
       </w:sdt>
-      <w:permEnd w:id="8470091"/>
       <w:r>
         <w:rPr>
           <w:rFonts w:asciiTheme="majorHAnsi" w:hAnsiTheme="majorHAnsi" w:cstheme="majorHAnsi"/>
@@ -2153,7 +2144,6 @@
         <w:t>as long as it is not published.</w:t>
       </w:r>
     </w:p>
-    <w:permStart w:id="66585966" w:edGrp="everyone"/>
     <w:p>
       <w:pPr>
         <w:pStyle w:val="Verdict"/>
@@ -2174,6 +2164,7 @@
           <w15:appearance w15:val="hidden"/>
           <w:text/>
         </w:sdtPr>
+        <w:sdtEndPr/>
         <w:sdtContent>
           <w:r>
             <w:rPr>
@@ -2183,7 +2174,6 @@
           </w:r>
         </w:sdtContent>
       </w:sdt>
-      <w:permEnd w:id="66585966"/>
       <w:r>
         <w:rPr>
           <w:rFonts w:asciiTheme="majorHAnsi" w:hAnsiTheme="majorHAnsi" w:cstheme="majorHAnsi"/>
@@ -2261,7 +2251,6 @@
         <w:t>dashboards.</w:t>
       </w:r>
     </w:p>
-    <w:permStart w:id="844130438" w:edGrp="everyone"/>
     <w:p>
       <w:pPr>
         <w:pStyle w:val="Verdict"/>
@@ -2282,6 +2271,7 @@
           <w15:appearance w15:val="hidden"/>
           <w:text/>
         </w:sdtPr>
+        <w:sdtEndPr/>
         <w:sdtContent>
           <w:r>
             <w:rPr>
@@ -2291,7 +2281,6 @@
           </w:r>
         </w:sdtContent>
       </w:sdt>
-      <w:permEnd w:id="844130438"/>
       <w:r>
         <w:rPr>
           <w:rFonts w:asciiTheme="majorHAnsi" w:hAnsiTheme="majorHAnsi" w:cstheme="majorHAnsi"/>
@@ -2398,7 +2387,6 @@
         <w:rPr>
           <w:rFonts w:cstheme="majorHAnsi"/>
         </w:rPr>
-        <w:lastRenderedPageBreak/>
         <w:t>MANDATORY Deliverable D04: formal testing</w:t>
       </w:r>
     </w:p>
@@ -2511,7 +2499,6 @@
         <w:t>Produce a test suite for Requirements #6 and #7.</w:t>
       </w:r>
     </w:p>
-    <w:permStart w:id="973563344" w:edGrp="everyone"/>
     <w:p>
       <w:pPr>
         <w:pStyle w:val="Gradercomments"/>
@@ -2531,6 +2518,7 @@
           </w:placeholder>
           <w:text/>
         </w:sdtPr>
+        <w:sdtEndPr/>
         <w:sdtContent>
           <w:r>
             <w:rPr>
@@ -2540,7 +2528,6 @@
           </w:r>
         </w:sdtContent>
       </w:sdt>
-      <w:permEnd w:id="973563344"/>
       <w:r>
         <w:rPr>
           <w:rFonts w:asciiTheme="majorHAnsi" w:hAnsiTheme="majorHAnsi" w:cstheme="majorHAnsi"/>
@@ -2576,7 +2563,6 @@
         <w:t>Produce a testing report.</w:t>
       </w:r>
     </w:p>
-    <w:permStart w:id="212556619" w:edGrp="everyone"/>
     <w:p>
       <w:pPr>
         <w:pStyle w:val="Verdict"/>
@@ -2596,6 +2582,7 @@
           </w:placeholder>
           <w:text/>
         </w:sdtPr>
+        <w:sdtEndPr/>
         <w:sdtContent>
           <w:r>
             <w:rPr>
@@ -2605,7 +2592,6 @@
           </w:r>
         </w:sdtContent>
       </w:sdt>
-      <w:permEnd w:id="212556619"/>
       <w:r>
         <w:rPr>
           <w:rFonts w:asciiTheme="majorHAnsi" w:hAnsiTheme="majorHAnsi" w:cstheme="majorHAnsi"/>
@@ -2642,7 +2628,6 @@
         <w:rPr>
           <w:rFonts w:cstheme="majorHAnsi"/>
         </w:rPr>
-        <w:lastRenderedPageBreak/>
         <w:t>SUPPLEMENTARY Deliverable D01: introduction</w:t>
       </w:r>
     </w:p>
@@ -2785,7 +2770,6 @@
         <w:t>Produce an analysis report.</w:t>
       </w:r>
     </w:p>
-    <w:permStart w:id="351678440" w:edGrp="everyone"/>
     <w:p>
       <w:pPr>
         <w:pStyle w:val="Verdict"/>
@@ -2806,6 +2790,7 @@
           <w15:appearance w15:val="hidden"/>
           <w:text/>
         </w:sdtPr>
+        <w:sdtEndPr/>
         <w:sdtContent>
           <w:r>
             <w:rPr>
@@ -2815,7 +2800,6 @@
           </w:r>
         </w:sdtContent>
       </w:sdt>
-      <w:permEnd w:id="351678440"/>
       <w:r>
         <w:rPr>
           <w:rFonts w:asciiTheme="majorHAnsi" w:hAnsiTheme="majorHAnsi" w:cstheme="majorHAnsi"/>
@@ -2837,7 +2821,6 @@
         <w:t>Produce a planning and progress report.</w:t>
       </w:r>
     </w:p>
-    <w:permStart w:id="2017154663" w:edGrp="everyone"/>
     <w:p>
       <w:pPr>
         <w:pStyle w:val="Verdict"/>
@@ -2861,6 +2844,7 @@
           <w15:appearance w15:val="hidden"/>
           <w:text/>
         </w:sdtPr>
+        <w:sdtEndPr/>
         <w:sdtContent>
           <w:r>
             <w:rPr>
@@ -2870,7 +2854,6 @@
           </w:r>
         </w:sdtContent>
       </w:sdt>
-      <w:permEnd w:id="2017154663"/>
       <w:r>
         <w:rPr>
           <w:rFonts w:asciiTheme="majorHAnsi" w:hAnsiTheme="majorHAnsi" w:cstheme="majorHAnsi"/>
@@ -2946,7 +2929,6 @@
         <w:rPr>
           <w:rFonts w:cstheme="majorHAnsi"/>
         </w:rPr>
-        <w:lastRenderedPageBreak/>
         <w:t xml:space="preserve">SUPPLEMENTARY </w:t>
       </w:r>
       <w:r>
@@ -3071,7 +3053,6 @@
         <w:t xml:space="preserve"> with further information.</w:t>
       </w:r>
     </w:p>
-    <w:permStart w:id="1480279223" w:edGrp="everyone"/>
     <w:p>
       <w:pPr>
         <w:pStyle w:val="Gradercomments"/>
@@ -3094,6 +3075,7 @@
           <w15:appearance w15:val="hidden"/>
           <w:text/>
         </w:sdtPr>
+        <w:sdtEndPr/>
         <w:sdtContent>
           <w:r>
             <w:rPr>
@@ -3104,7 +3086,6 @@
           </w:r>
         </w:sdtContent>
       </w:sdt>
-      <w:permEnd w:id="1480279223"/>
       <w:r>
         <w:rPr>
           <w:rFonts w:asciiTheme="majorHAnsi" w:hAnsiTheme="majorHAnsi" w:cstheme="majorHAnsi"/>
@@ -3228,7 +3209,6 @@
         <w:t>Produce a UML domain model.</w:t>
       </w:r>
     </w:p>
-    <w:permStart w:id="1411715631" w:edGrp="everyone"/>
     <w:p>
       <w:pPr>
         <w:pStyle w:val="Verdict"/>
@@ -3249,6 +3229,7 @@
           <w15:appearance w15:val="hidden"/>
           <w:text/>
         </w:sdtPr>
+        <w:sdtEndPr/>
         <w:sdtContent>
           <w:r>
             <w:rPr>
@@ -3258,7 +3239,6 @@
           </w:r>
         </w:sdtContent>
       </w:sdt>
-      <w:permEnd w:id="1411715631"/>
       <w:r>
         <w:rPr>
           <w:rFonts w:asciiTheme="majorHAnsi" w:hAnsiTheme="majorHAnsi" w:cstheme="majorHAnsi"/>
@@ -3280,7 +3260,6 @@
         <w:t>Produce an analysis report.</w:t>
       </w:r>
     </w:p>
-    <w:permStart w:id="1404656994" w:edGrp="everyone"/>
     <w:p>
       <w:pPr>
         <w:pStyle w:val="Verdict"/>
@@ -3301,6 +3280,7 @@
           <w15:appearance w15:val="hidden"/>
           <w:text/>
         </w:sdtPr>
+        <w:sdtEndPr/>
         <w:sdtContent>
           <w:r>
             <w:rPr>
@@ -3310,7 +3290,6 @@
           </w:r>
         </w:sdtContent>
       </w:sdt>
-      <w:permEnd w:id="1404656994"/>
       <w:r>
         <w:rPr>
           <w:rFonts w:asciiTheme="majorHAnsi" w:hAnsiTheme="majorHAnsi" w:cstheme="majorHAnsi"/>
@@ -3332,7 +3311,6 @@
         <w:t>Produce a planning and progress report.</w:t>
       </w:r>
     </w:p>
-    <w:permStart w:id="1214192489" w:edGrp="everyone"/>
     <w:p>
       <w:pPr>
         <w:pStyle w:val="Gradercomments"/>
@@ -3355,6 +3333,7 @@
           <w15:appearance w15:val="hidden"/>
           <w:text/>
         </w:sdtPr>
+        <w:sdtEndPr/>
         <w:sdtContent>
           <w:r>
             <w:rPr>
@@ -3365,7 +3344,6 @@
           </w:r>
         </w:sdtContent>
       </w:sdt>
-      <w:permEnd w:id="1214192489"/>
       <w:r>
         <w:rPr>
           <w:rFonts w:asciiTheme="majorHAnsi" w:hAnsiTheme="majorHAnsi" w:cstheme="majorHAnsi"/>
@@ -3395,7 +3373,6 @@
         <w:rPr>
           <w:rFonts w:cstheme="majorHAnsi"/>
         </w:rPr>
-        <w:lastRenderedPageBreak/>
         <w:t>SUPPLEMENTARY Deliverable D03: implementing features</w:t>
       </w:r>
     </w:p>
@@ -3485,7 +3462,6 @@
         <w:t>.</w:t>
       </w:r>
     </w:p>
-    <w:permStart w:id="1655847515" w:edGrp="everyone"/>
     <w:p>
       <w:pPr>
         <w:pStyle w:val="Gradercomments"/>
@@ -3505,6 +3481,7 @@
           </w:placeholder>
           <w:text/>
         </w:sdtPr>
+        <w:sdtEndPr/>
         <w:sdtContent>
           <w:r>
             <w:rPr>
@@ -3514,7 +3491,6 @@
           </w:r>
         </w:sdtContent>
       </w:sdt>
-      <w:permEnd w:id="1655847515"/>
       <w:r>
         <w:rPr>
           <w:rFonts w:asciiTheme="majorHAnsi" w:hAnsiTheme="majorHAnsi" w:cstheme="majorHAnsi"/>
@@ -3564,7 +3540,6 @@
         <w:t>Update their profiles.</w:t>
       </w:r>
     </w:p>
-    <w:permStart w:id="810754758" w:edGrp="everyone"/>
     <w:p>
       <w:pPr>
         <w:pStyle w:val="Verdict"/>
@@ -3584,6 +3559,7 @@
           </w:placeholder>
           <w:text/>
         </w:sdtPr>
+        <w:sdtEndPr/>
         <w:sdtContent>
           <w:r>
             <w:rPr>
@@ -3593,7 +3569,6 @@
           </w:r>
         </w:sdtContent>
       </w:sdt>
-      <w:permEnd w:id="810754758"/>
       <w:r>
         <w:rPr>
           <w:rFonts w:asciiTheme="majorHAnsi" w:hAnsiTheme="majorHAnsi" w:cstheme="majorHAnsi"/>
@@ -3713,7 +3688,6 @@
         <w:t>).</w:t>
       </w:r>
     </w:p>
-    <w:permStart w:id="872621369" w:edGrp="everyone"/>
     <w:p>
       <w:pPr>
         <w:pStyle w:val="Verdict"/>
@@ -3734,6 +3708,7 @@
           <w15:appearance w15:val="hidden"/>
           <w:text/>
         </w:sdtPr>
+        <w:sdtEndPr/>
         <w:sdtContent>
           <w:r>
             <w:rPr>
@@ -3743,7 +3718,6 @@
           </w:r>
         </w:sdtContent>
       </w:sdt>
-      <w:permEnd w:id="872621369"/>
       <w:r>
         <w:rPr>
           <w:rFonts w:asciiTheme="majorHAnsi" w:hAnsiTheme="majorHAnsi" w:cstheme="majorHAnsi"/>
@@ -3836,7 +3810,6 @@
         <w:t>Produce an analysis report.</w:t>
       </w:r>
     </w:p>
-    <w:permStart w:id="359800286" w:edGrp="everyone"/>
     <w:p>
       <w:pPr>
         <w:pStyle w:val="Verdict"/>
@@ -3857,6 +3830,7 @@
           <w15:appearance w15:val="hidden"/>
           <w:text/>
         </w:sdtPr>
+        <w:sdtEndPr/>
         <w:sdtContent>
           <w:r>
             <w:rPr>
@@ -3866,7 +3840,6 @@
           </w:r>
         </w:sdtContent>
       </w:sdt>
-      <w:permEnd w:id="359800286"/>
       <w:r>
         <w:rPr>
           <w:rFonts w:asciiTheme="majorHAnsi" w:hAnsiTheme="majorHAnsi" w:cstheme="majorHAnsi"/>
@@ -3888,7 +3861,6 @@
         <w:t>Produce a planning and progress report.</w:t>
       </w:r>
     </w:p>
-    <w:permStart w:id="2132571457" w:edGrp="everyone"/>
     <w:p>
       <w:pPr>
         <w:pStyle w:val="Gradercomments"/>
@@ -3908,6 +3880,7 @@
           </w:placeholder>
           <w:text/>
         </w:sdtPr>
+        <w:sdtEndPr/>
         <w:sdtContent>
           <w:r>
             <w:rPr>
@@ -3917,7 +3890,6 @@
           </w:r>
         </w:sdtContent>
       </w:sdt>
-      <w:permEnd w:id="2132571457"/>
       <w:r>
         <w:rPr>
           <w:rFonts w:asciiTheme="majorHAnsi" w:hAnsiTheme="majorHAnsi" w:cstheme="majorHAnsi"/>
@@ -3939,7 +3911,6 @@
         <w:t>Produce a lint report.</w:t>
       </w:r>
     </w:p>
-    <w:permStart w:id="1334452110" w:edGrp="everyone"/>
     <w:p>
       <w:pPr>
         <w:pStyle w:val="Verdict"/>
@@ -3959,6 +3930,7 @@
           </w:placeholder>
           <w:text/>
         </w:sdtPr>
+        <w:sdtEndPr/>
         <w:sdtContent>
           <w:r>
             <w:rPr>
@@ -3968,7 +3940,6 @@
           </w:r>
         </w:sdtContent>
       </w:sdt>
-      <w:permEnd w:id="1334452110"/>
       <w:r>
         <w:rPr>
           <w:rFonts w:asciiTheme="majorHAnsi" w:hAnsiTheme="majorHAnsi" w:cstheme="majorHAnsi"/>
@@ -4004,7 +3975,6 @@
         <w:rPr>
           <w:rFonts w:cstheme="majorHAnsi"/>
         </w:rPr>
-        <w:lastRenderedPageBreak/>
         <w:t>SUPPLEMENTARY Deliverable D04: formal testing</w:t>
       </w:r>
     </w:p>
@@ -4144,7 +4114,6 @@
         <w:t>Produce an analysis report.</w:t>
       </w:r>
     </w:p>
-    <w:permStart w:id="2088578991" w:edGrp="everyone"/>
     <w:p>
       <w:pPr>
         <w:pStyle w:val="Verdict"/>
@@ -4164,6 +4133,7 @@
           </w:placeholder>
           <w:text/>
         </w:sdtPr>
+        <w:sdtEndPr/>
         <w:sdtContent>
           <w:r>
             <w:rPr>
@@ -4173,7 +4143,6 @@
           </w:r>
         </w:sdtContent>
       </w:sdt>
-      <w:permEnd w:id="2088578991"/>
       <w:r>
         <w:rPr>
           <w:rFonts w:asciiTheme="majorHAnsi" w:hAnsiTheme="majorHAnsi" w:cstheme="majorHAnsi"/>
@@ -4195,7 +4164,6 @@
         <w:t>Produce a planning and progress report.</w:t>
       </w:r>
     </w:p>
-    <w:permStart w:id="862791326" w:edGrp="everyone"/>
     <w:p>
       <w:pPr>
         <w:pStyle w:val="Verdict"/>
@@ -4215,6 +4183,7 @@
           </w:placeholder>
           <w:text/>
         </w:sdtPr>
+        <w:sdtEndPr/>
         <w:sdtContent>
           <w:r>
             <w:rPr>
@@ -4224,7 +4193,6 @@
           </w:r>
         </w:sdtContent>
       </w:sdt>
-      <w:permEnd w:id="862791326"/>
       <w:r>
         <w:rPr>
           <w:rFonts w:asciiTheme="majorHAnsi" w:hAnsiTheme="majorHAnsi" w:cstheme="majorHAnsi"/>
@@ -6193,6 +6161,8 @@
     <w:rsidRoot w:val="004D7778"/>
     <w:rsid w:val="004D7778"/>
     <w:rsid w:val="008C7A4A"/>
+    <w:rsid w:val="00C96A4B"/>
+    <w:rsid w:val="00CB089E"/>
   </w:rsids>
   <m:mathPr>
     <m:mathFont m:val="Cambria Math"/>

</xml_diff>